<commit_message>
Very few changes, and a trial of activity diagrams
</commit_message>
<xml_diff>
--- a/others/Use Cases/Do_Grocery_From_Scratch.docx
+++ b/others/Use Cases/Do_Grocery_From_Scratch.docx
@@ -105,7 +105,25 @@
           <w:lang w:val="it-IT"/>
         </w:rPr>
         <w:tab/>
-        <w:t>-) Cliente: desidera tenere traccia di ciò che ha o non ha comprato</w:t>
+        <w:t xml:space="preserve">-) Cliente: desidera </w:t>
+      </w:r>
+      <w:r>
+        <w:rPr>
+          <w:lang w:val="it-IT"/>
+        </w:rPr>
+        <w:t>di simulare una spesa, tenendo</w:t>
+      </w:r>
+      <w:r>
+        <w:rPr>
+          <w:lang w:val="it-IT"/>
+        </w:rPr>
+        <w:t xml:space="preserve"> traccia di ciò che ha o non ha comprato</w:t>
+      </w:r>
+      <w:r>
+        <w:rPr>
+          <w:lang w:val="it-IT"/>
+        </w:rPr>
+        <w:t xml:space="preserve">. </w:t>
       </w:r>
     </w:p>
     <w:p>
@@ -119,14 +137,64 @@
           <w:lang w:val="it-IT"/>
         </w:rPr>
         <w:tab/>
-        <w:t xml:space="preserve">-) Sistema: desidera sapere cosa ha effettivamente intenzione di comprare l’utente per generare        </w:t>
       </w:r>
       <w:r>
         <w:rPr>
           <w:lang w:val="it-IT"/>
         </w:rPr>
         <w:tab/>
-        <w:t xml:space="preserve">                    prezzo finale e score finale.</w:t>
+        <w:t xml:space="preserve">    Desidera conoscere le informazioni principali dei prodotti che intende comprare.</w:t>
+      </w:r>
+    </w:p>
+    <w:p>
+      <w:pPr>
+        <w:rPr>
+          <w:lang w:val="it-IT"/>
+        </w:rPr>
+      </w:pPr>
+      <w:r>
+        <w:rPr>
+          <w:lang w:val="it-IT"/>
+        </w:rPr>
+        <w:tab/>
+        <w:t>-) Sistema: desidera sapere cosa ha effettivamente intenzione di comprare</w:t>
+      </w:r>
+      <w:r>
+        <w:rPr>
+          <w:lang w:val="it-IT"/>
+        </w:rPr>
+        <w:t xml:space="preserve"> l’utente per generare il </w:t>
+      </w:r>
+      <w:r>
+        <w:rPr>
+          <w:lang w:val="it-IT"/>
+        </w:rPr>
+        <w:tab/>
+      </w:r>
+      <w:r>
+        <w:rPr>
+          <w:lang w:val="it-IT"/>
+        </w:rPr>
+        <w:tab/>
+        <w:t xml:space="preserve">      punteggio</w:t>
+      </w:r>
+      <w:r>
+        <w:rPr>
+          <w:lang w:val="it-IT"/>
+        </w:rPr>
+        <w:t xml:space="preserve"> finale</w:t>
+      </w:r>
+      <w:r>
+        <w:rPr>
+          <w:lang w:val="it-IT"/>
+        </w:rPr>
+        <w:t>, basato sulla qualità dei prodotti comprati</w:t>
+      </w:r>
+      <w:r>
+        <w:rPr>
+          <w:lang w:val="it-IT"/>
+        </w:rPr>
+        <w:t>.</w:t>
       </w:r>
     </w:p>
     <w:p>
@@ -156,8 +224,6 @@
         </w:rPr>
         <w:t>: desidera fornire al sistema informazioni utili circa i prodotti.</w:t>
       </w:r>
-      <w:bookmarkStart w:id="0" w:name="_GoBack"/>
-      <w:bookmarkEnd w:id="0"/>
     </w:p>
     <w:p>
       <w:pPr>
@@ -231,6 +297,19 @@
           <w:lang w:val="it-IT"/>
         </w:rPr>
         <w:t>Una nuova spesa viene registrata tra quelle fatte dall’utente</w:t>
+      </w:r>
+    </w:p>
+    <w:p>
+      <w:pPr>
+        <w:rPr>
+          <w:lang w:val="it-IT"/>
+        </w:rPr>
+      </w:pPr>
+      <w:r>
+        <w:rPr>
+          <w:lang w:val="it-IT"/>
+        </w:rPr>
+        <w:t>Frequenza di ripetizione: alta</w:t>
       </w:r>
     </w:p>
     <w:p>
@@ -267,19 +346,16 @@
     <w:p>
       <w:pPr>
         <w:pStyle w:val="Paragrafoelenco"/>
-        <w:numPr>
-          <w:ilvl w:val="1"/>
-          <w:numId w:val="2"/>
-        </w:numPr>
-        <w:rPr>
-          <w:lang w:val="it-IT"/>
-        </w:rPr>
-      </w:pPr>
-      <w:r>
-        <w:rPr>
-          <w:lang w:val="it-IT"/>
-        </w:rPr>
-        <w:t>L’utente richiede di cercare uno specifico prodotto conoscendone il nome e fornisce al sistema quest’ultimo.</w:t>
+        <w:ind w:left="1080"/>
+        <w:rPr>
+          <w:lang w:val="it-IT"/>
+        </w:rPr>
+      </w:pPr>
+      <w:r>
+        <w:rPr>
+          <w:lang w:val="it-IT"/>
+        </w:rPr>
+        <w:t>(Opzionale)</w:t>
       </w:r>
     </w:p>
     <w:p>
@@ -297,21 +373,7 @@
         <w:rPr>
           <w:lang w:val="it-IT"/>
         </w:rPr>
-        <w:t xml:space="preserve">Il sistema avvia una comunicazione con l’API di </w:t>
-      </w:r>
-      <w:proofErr w:type="spellStart"/>
-      <w:r>
-        <w:rPr>
-          <w:lang w:val="it-IT"/>
-        </w:rPr>
-        <w:t>OpenFoodFacts</w:t>
-      </w:r>
-      <w:proofErr w:type="spellEnd"/>
-      <w:r>
-        <w:rPr>
-          <w:lang w:val="it-IT"/>
-        </w:rPr>
-        <w:t xml:space="preserve"> richiedendo una ricerca per nome, fornendo ad essa l’input precedentemente fornitogli.</w:t>
+        <w:t>L’utente richiede di cercare uno specifico prodotto conoscendone il nome e fornisce al sistema quest’ultimo.</w:t>
       </w:r>
     </w:p>
     <w:p>
@@ -329,7 +391,7 @@
         <w:rPr>
           <w:lang w:val="it-IT"/>
         </w:rPr>
-        <w:t xml:space="preserve">L’API di </w:t>
+        <w:t xml:space="preserve">Il sistema avvia una comunicazione con l’API di </w:t>
       </w:r>
       <w:proofErr w:type="spellStart"/>
       <w:r>
@@ -343,7 +405,7 @@
         <w:rPr>
           <w:lang w:val="it-IT"/>
         </w:rPr>
-        <w:t xml:space="preserve"> risponde fornendo i primi 5 risultati della ricerca e, per ognuno di essi, nome, codice a barre e immagine.</w:t>
+        <w:t xml:space="preserve"> richiedendo una ricerca per nome, fornendo ad essa l’input precedentemente fornitogli.</w:t>
       </w:r>
     </w:p>
     <w:p>
@@ -361,6 +423,38 @@
         <w:rPr>
           <w:lang w:val="it-IT"/>
         </w:rPr>
+        <w:t xml:space="preserve">L’API di </w:t>
+      </w:r>
+      <w:proofErr w:type="spellStart"/>
+      <w:r>
+        <w:rPr>
+          <w:lang w:val="it-IT"/>
+        </w:rPr>
+        <w:t>OpenFoodFacts</w:t>
+      </w:r>
+      <w:proofErr w:type="spellEnd"/>
+      <w:r>
+        <w:rPr>
+          <w:lang w:val="it-IT"/>
+        </w:rPr>
+        <w:t xml:space="preserve"> risponde fornendo i primi 5 risultati della ricerca e, per ognuno di essi, nome, codice a barre e immagine.</w:t>
+      </w:r>
+    </w:p>
+    <w:p>
+      <w:pPr>
+        <w:pStyle w:val="Paragrafoelenco"/>
+        <w:numPr>
+          <w:ilvl w:val="1"/>
+          <w:numId w:val="2"/>
+        </w:numPr>
+        <w:rPr>
+          <w:lang w:val="it-IT"/>
+        </w:rPr>
+      </w:pPr>
+      <w:r>
+        <w:rPr>
+          <w:lang w:val="it-IT"/>
+        </w:rPr>
         <w:t>Il sistema mostra all’utente il risultato della ricerca.</w:t>
       </w:r>
     </w:p>
@@ -552,6 +646,69 @@
           <w:lang w:val="it-IT"/>
         </w:rPr>
       </w:pPr>
+      <w:r>
+        <w:rPr>
+          <w:lang w:val="it-IT"/>
+        </w:rPr>
+        <w:t>Flussi alternativi:</w:t>
+      </w:r>
+    </w:p>
+    <w:p>
+      <w:pPr>
+        <w:pStyle w:val="Paragrafoelenco"/>
+        <w:numPr>
+          <w:ilvl w:val="0"/>
+          <w:numId w:val="3"/>
+        </w:numPr>
+        <w:rPr>
+          <w:lang w:val="it-IT"/>
+        </w:rPr>
+      </w:pPr>
+      <w:r>
+        <w:rPr>
+          <w:lang w:val="it-IT"/>
+        </w:rPr>
+        <w:lastRenderedPageBreak/>
+        <w:t>Per un qualunque motivo, la richiesta di ottenimento delle informazioni di un certo prodotto fallisce.</w:t>
+      </w:r>
+    </w:p>
+    <w:p>
+      <w:pPr>
+        <w:pStyle w:val="Paragrafoelenco"/>
+        <w:numPr>
+          <w:ilvl w:val="0"/>
+          <w:numId w:val="4"/>
+        </w:numPr>
+        <w:rPr>
+          <w:lang w:val="it-IT"/>
+        </w:rPr>
+      </w:pPr>
+      <w:r>
+        <w:rPr>
+          <w:lang w:val="it-IT"/>
+        </w:rPr>
+        <w:t>Il sistema notifica l’utente che è avvenuto un errore che ha impedito l’ottenimento delle informazioni.</w:t>
+      </w:r>
+    </w:p>
+    <w:p>
+      <w:pPr>
+        <w:pStyle w:val="Paragrafoelenco"/>
+        <w:numPr>
+          <w:ilvl w:val="0"/>
+          <w:numId w:val="4"/>
+        </w:numPr>
+        <w:rPr>
+          <w:lang w:val="it-IT"/>
+        </w:rPr>
+      </w:pPr>
+      <w:bookmarkStart w:id="0" w:name="_GoBack"/>
+      <w:bookmarkEnd w:id="0"/>
+      <w:r>
+        <w:rPr>
+          <w:lang w:val="it-IT"/>
+        </w:rPr>
+        <w:t>L’utente decide se ritentare di effettuare la richiesta o fermarsi.</w:t>
+      </w:r>
     </w:p>
     <w:sectPr>
       <w:pgSz w:w="11906" w:h="16838"/>
@@ -566,6 +723,95 @@
 <file path=word/numbering.xml><?xml version="1.0" encoding="utf-8"?>
 <w:numbering xmlns:wpc="http://schemas.microsoft.com/office/word/2010/wordprocessingCanvas" xmlns:mc="http://schemas.openxmlformats.org/markup-compatibility/2006" xmlns:o="urn:schemas-microsoft-com:office:office" xmlns:r="http://schemas.openxmlformats.org/officeDocument/2006/relationships" xmlns:m="http://schemas.openxmlformats.org/officeDocument/2006/math" xmlns:v="urn:schemas-microsoft-com:vml" xmlns:wp14="http://schemas.microsoft.com/office/word/2010/wordprocessingDrawing" xmlns:wp="http://schemas.openxmlformats.org/drawingml/2006/wordprocessingDrawing" xmlns:w10="urn:schemas-microsoft-com:office:word" xmlns:w="http://schemas.openxmlformats.org/wordprocessingml/2006/main" xmlns:w14="http://schemas.microsoft.com/office/word/2010/wordml" xmlns:w15="http://schemas.microsoft.com/office/word/2012/wordml" xmlns:wpg="http://schemas.microsoft.com/office/word/2010/wordprocessingGroup" xmlns:wpi="http://schemas.microsoft.com/office/word/2010/wordprocessingInk" xmlns:wne="http://schemas.microsoft.com/office/word/2006/wordml" xmlns:wps="http://schemas.microsoft.com/office/word/2010/wordprocessingShape" mc:Ignorable="w14 w15 wp14">
   <w:abstractNum w:abstractNumId="0" w15:restartNumberingAfterBreak="0">
+    <w:nsid w:val="2FB56A19"/>
+    <w:multiLevelType w:val="hybridMultilevel"/>
+    <w:tmpl w:val="6892259E"/>
+    <w:lvl w:ilvl="0" w:tplc="FCCA6FB2">
+      <w:start w:val="1"/>
+      <w:numFmt w:val="decimal"/>
+      <w:lvlText w:val="%1."/>
+      <w:lvlJc w:val="left"/>
+      <w:pPr>
+        <w:ind w:left="1776" w:hanging="360"/>
+      </w:pPr>
+      <w:rPr>
+        <w:rFonts w:hint="default"/>
+      </w:rPr>
+    </w:lvl>
+    <w:lvl w:ilvl="1" w:tplc="04100019" w:tentative="1">
+      <w:start w:val="1"/>
+      <w:numFmt w:val="lowerLetter"/>
+      <w:lvlText w:val="%2."/>
+      <w:lvlJc w:val="left"/>
+      <w:pPr>
+        <w:ind w:left="2496" w:hanging="360"/>
+      </w:pPr>
+    </w:lvl>
+    <w:lvl w:ilvl="2" w:tplc="0410001B" w:tentative="1">
+      <w:start w:val="1"/>
+      <w:numFmt w:val="lowerRoman"/>
+      <w:lvlText w:val="%3."/>
+      <w:lvlJc w:val="right"/>
+      <w:pPr>
+        <w:ind w:left="3216" w:hanging="180"/>
+      </w:pPr>
+    </w:lvl>
+    <w:lvl w:ilvl="3" w:tplc="0410000F" w:tentative="1">
+      <w:start w:val="1"/>
+      <w:numFmt w:val="decimal"/>
+      <w:lvlText w:val="%4."/>
+      <w:lvlJc w:val="left"/>
+      <w:pPr>
+        <w:ind w:left="3936" w:hanging="360"/>
+      </w:pPr>
+    </w:lvl>
+    <w:lvl w:ilvl="4" w:tplc="04100019" w:tentative="1">
+      <w:start w:val="1"/>
+      <w:numFmt w:val="lowerLetter"/>
+      <w:lvlText w:val="%5."/>
+      <w:lvlJc w:val="left"/>
+      <w:pPr>
+        <w:ind w:left="4656" w:hanging="360"/>
+      </w:pPr>
+    </w:lvl>
+    <w:lvl w:ilvl="5" w:tplc="0410001B" w:tentative="1">
+      <w:start w:val="1"/>
+      <w:numFmt w:val="lowerRoman"/>
+      <w:lvlText w:val="%6."/>
+      <w:lvlJc w:val="right"/>
+      <w:pPr>
+        <w:ind w:left="5376" w:hanging="180"/>
+      </w:pPr>
+    </w:lvl>
+    <w:lvl w:ilvl="6" w:tplc="0410000F" w:tentative="1">
+      <w:start w:val="1"/>
+      <w:numFmt w:val="decimal"/>
+      <w:lvlText w:val="%7."/>
+      <w:lvlJc w:val="left"/>
+      <w:pPr>
+        <w:ind w:left="6096" w:hanging="360"/>
+      </w:pPr>
+    </w:lvl>
+    <w:lvl w:ilvl="7" w:tplc="04100019" w:tentative="1">
+      <w:start w:val="1"/>
+      <w:numFmt w:val="lowerLetter"/>
+      <w:lvlText w:val="%8."/>
+      <w:lvlJc w:val="left"/>
+      <w:pPr>
+        <w:ind w:left="6816" w:hanging="360"/>
+      </w:pPr>
+    </w:lvl>
+    <w:lvl w:ilvl="8" w:tplc="0410001B" w:tentative="1">
+      <w:start w:val="1"/>
+      <w:numFmt w:val="lowerRoman"/>
+      <w:lvlText w:val="%9."/>
+      <w:lvlJc w:val="right"/>
+      <w:pPr>
+        <w:ind w:left="7536" w:hanging="180"/>
+      </w:pPr>
+    </w:lvl>
+  </w:abstractNum>
+  <w:abstractNum w:abstractNumId="1" w15:restartNumberingAfterBreak="0">
     <w:nsid w:val="36575AF3"/>
     <w:multiLevelType w:val="hybridMultilevel"/>
     <w:tmpl w:val="92043F92"/>
@@ -654,7 +900,96 @@
       </w:pPr>
     </w:lvl>
   </w:abstractNum>
-  <w:abstractNum w:abstractNumId="1" w15:restartNumberingAfterBreak="0">
+  <w:abstractNum w:abstractNumId="2" w15:restartNumberingAfterBreak="0">
+    <w:nsid w:val="3A342F4C"/>
+    <w:multiLevelType w:val="hybridMultilevel"/>
+    <w:tmpl w:val="4F20149C"/>
+    <w:lvl w:ilvl="0" w:tplc="89309972">
+      <w:start w:val="1"/>
+      <w:numFmt w:val="lowerLetter"/>
+      <w:lvlText w:val="%1)"/>
+      <w:lvlJc w:val="left"/>
+      <w:pPr>
+        <w:ind w:left="1070" w:hanging="360"/>
+      </w:pPr>
+      <w:rPr>
+        <w:rFonts w:hint="default"/>
+      </w:rPr>
+    </w:lvl>
+    <w:lvl w:ilvl="1" w:tplc="04100019" w:tentative="1">
+      <w:start w:val="1"/>
+      <w:numFmt w:val="lowerLetter"/>
+      <w:lvlText w:val="%2."/>
+      <w:lvlJc w:val="left"/>
+      <w:pPr>
+        <w:ind w:left="1790" w:hanging="360"/>
+      </w:pPr>
+    </w:lvl>
+    <w:lvl w:ilvl="2" w:tplc="0410001B" w:tentative="1">
+      <w:start w:val="1"/>
+      <w:numFmt w:val="lowerRoman"/>
+      <w:lvlText w:val="%3."/>
+      <w:lvlJc w:val="right"/>
+      <w:pPr>
+        <w:ind w:left="2510" w:hanging="180"/>
+      </w:pPr>
+    </w:lvl>
+    <w:lvl w:ilvl="3" w:tplc="0410000F" w:tentative="1">
+      <w:start w:val="1"/>
+      <w:numFmt w:val="decimal"/>
+      <w:lvlText w:val="%4."/>
+      <w:lvlJc w:val="left"/>
+      <w:pPr>
+        <w:ind w:left="3230" w:hanging="360"/>
+      </w:pPr>
+    </w:lvl>
+    <w:lvl w:ilvl="4" w:tplc="04100019" w:tentative="1">
+      <w:start w:val="1"/>
+      <w:numFmt w:val="lowerLetter"/>
+      <w:lvlText w:val="%5."/>
+      <w:lvlJc w:val="left"/>
+      <w:pPr>
+        <w:ind w:left="3950" w:hanging="360"/>
+      </w:pPr>
+    </w:lvl>
+    <w:lvl w:ilvl="5" w:tplc="0410001B" w:tentative="1">
+      <w:start w:val="1"/>
+      <w:numFmt w:val="lowerRoman"/>
+      <w:lvlText w:val="%6."/>
+      <w:lvlJc w:val="right"/>
+      <w:pPr>
+        <w:ind w:left="4670" w:hanging="180"/>
+      </w:pPr>
+    </w:lvl>
+    <w:lvl w:ilvl="6" w:tplc="0410000F" w:tentative="1">
+      <w:start w:val="1"/>
+      <w:numFmt w:val="decimal"/>
+      <w:lvlText w:val="%7."/>
+      <w:lvlJc w:val="left"/>
+      <w:pPr>
+        <w:ind w:left="5390" w:hanging="360"/>
+      </w:pPr>
+    </w:lvl>
+    <w:lvl w:ilvl="7" w:tplc="04100019" w:tentative="1">
+      <w:start w:val="1"/>
+      <w:numFmt w:val="lowerLetter"/>
+      <w:lvlText w:val="%8."/>
+      <w:lvlJc w:val="left"/>
+      <w:pPr>
+        <w:ind w:left="6110" w:hanging="360"/>
+      </w:pPr>
+    </w:lvl>
+    <w:lvl w:ilvl="8" w:tplc="0410001B" w:tentative="1">
+      <w:start w:val="1"/>
+      <w:numFmt w:val="lowerRoman"/>
+      <w:lvlText w:val="%9."/>
+      <w:lvlJc w:val="right"/>
+      <w:pPr>
+        <w:ind w:left="6830" w:hanging="180"/>
+      </w:pPr>
+    </w:lvl>
+  </w:abstractNum>
+  <w:abstractNum w:abstractNumId="3" w15:restartNumberingAfterBreak="0">
     <w:nsid w:val="782B583D"/>
     <w:multiLevelType w:val="multilevel"/>
     <w:tmpl w:val="CEB21F0C"/>
@@ -768,10 +1103,16 @@
     </w:lvl>
   </w:abstractNum>
   <w:num w:numId="1">
-    <w:abstractNumId w:val="0"/>
+    <w:abstractNumId w:val="1"/>
   </w:num>
   <w:num w:numId="2">
-    <w:abstractNumId w:val="1"/>
+    <w:abstractNumId w:val="3"/>
+  </w:num>
+  <w:num w:numId="3">
+    <w:abstractNumId w:val="2"/>
+  </w:num>
+  <w:num w:numId="4">
+    <w:abstractNumId w:val="0"/>
   </w:num>
 </w:numbering>
 </file>

</xml_diff>